<commit_message>
Plan van aanpak V1.1
Aangepast na controle
</commit_message>
<xml_diff>
--- a/Plan van aanpak/DarkSide_BrightSide_PlanvanAanpak_V1.0.docx
+++ b/Plan van aanpak/DarkSide_BrightSide_PlanvanAanpak_V1.0.docx
@@ -905,7 +905,7 @@
             <w:noProof/>
             <w:webHidden/>
           </w:rPr>
-          <w:t>5</w:t>
+          <w:t>6</w:t>
         </w:r>
         <w:r>
           <w:rPr>
@@ -974,7 +974,7 @@
             <w:noProof/>
             <w:webHidden/>
           </w:rPr>
-          <w:t>5</w:t>
+          <w:t>6</w:t>
         </w:r>
         <w:r>
           <w:rPr>
@@ -1043,7 +1043,7 @@
             <w:noProof/>
             <w:webHidden/>
           </w:rPr>
-          <w:t>5</w:t>
+          <w:t>6</w:t>
         </w:r>
         <w:r>
           <w:rPr>
@@ -1112,7 +1112,7 @@
             <w:noProof/>
             <w:webHidden/>
           </w:rPr>
-          <w:t>6</w:t>
+          <w:t>7</w:t>
         </w:r>
         <w:r>
           <w:rPr>
@@ -1181,7 +1181,7 @@
             <w:noProof/>
             <w:webHidden/>
           </w:rPr>
-          <w:t>6</w:t>
+          <w:t>7</w:t>
         </w:r>
         <w:r>
           <w:rPr>
@@ -1250,7 +1250,7 @@
             <w:noProof/>
             <w:webHidden/>
           </w:rPr>
-          <w:t>6</w:t>
+          <w:t>7</w:t>
         </w:r>
         <w:r>
           <w:rPr>
@@ -1319,7 +1319,7 @@
             <w:noProof/>
             <w:webHidden/>
           </w:rPr>
-          <w:t>7</w:t>
+          <w:t>8</w:t>
         </w:r>
         <w:r>
           <w:rPr>
@@ -1387,7 +1387,7 @@
             <w:noProof/>
             <w:webHidden/>
           </w:rPr>
-          <w:t>7</w:t>
+          <w:t>8</w:t>
         </w:r>
         <w:r>
           <w:rPr>
@@ -1455,7 +1455,7 @@
             <w:noProof/>
             <w:webHidden/>
           </w:rPr>
-          <w:t>7</w:t>
+          <w:t>8</w:t>
         </w:r>
         <w:r>
           <w:rPr>
@@ -1523,7 +1523,7 @@
             <w:noProof/>
             <w:webHidden/>
           </w:rPr>
-          <w:t>7</w:t>
+          <w:t>8</w:t>
         </w:r>
         <w:r>
           <w:rPr>
@@ -1591,7 +1591,7 @@
             <w:noProof/>
             <w:webHidden/>
           </w:rPr>
-          <w:t>7</w:t>
+          <w:t>8</w:t>
         </w:r>
         <w:r>
           <w:rPr>
@@ -1660,7 +1660,7 @@
             <w:noProof/>
             <w:webHidden/>
           </w:rPr>
-          <w:t>8</w:t>
+          <w:t>9</w:t>
         </w:r>
         <w:r>
           <w:rPr>
@@ -1729,7 +1729,7 @@
             <w:noProof/>
             <w:webHidden/>
           </w:rPr>
-          <w:t>9</w:t>
+          <w:t>10</w:t>
         </w:r>
         <w:r>
           <w:rPr>
@@ -1798,7 +1798,7 @@
             <w:noProof/>
             <w:webHidden/>
           </w:rPr>
-          <w:t>10</w:t>
+          <w:t>13</w:t>
         </w:r>
         <w:r>
           <w:rPr>
@@ -1867,7 +1867,7 @@
             <w:noProof/>
             <w:webHidden/>
           </w:rPr>
-          <w:t>11</w:t>
+          <w:t>15</w:t>
         </w:r>
         <w:r>
           <w:rPr>
@@ -1936,7 +1936,7 @@
             <w:noProof/>
             <w:webHidden/>
           </w:rPr>
-          <w:t>12</w:t>
+          <w:t>16</w:t>
         </w:r>
         <w:r>
           <w:rPr>
@@ -2005,7 +2005,7 @@
             <w:noProof/>
             <w:webHidden/>
           </w:rPr>
-          <w:t>12</w:t>
+          <w:t>16</w:t>
         </w:r>
         <w:r>
           <w:rPr>
@@ -2074,7 +2074,7 @@
             <w:noProof/>
             <w:webHidden/>
           </w:rPr>
-          <w:t>12</w:t>
+          <w:t>16</w:t>
         </w:r>
         <w:r>
           <w:rPr>
@@ -4102,6 +4102,18 @@
     </w:p>
     <w:p>
       <w:pPr>
+        <w:pStyle w:val="Geenafstand"/>
+        <w:numPr>
+          <w:ilvl w:val="0"/>
+          <w:numId w:val="15"/>
+        </w:numPr>
+      </w:pPr>
+      <w:r>
+        <w:t>testplan</w:t>
+      </w:r>
+    </w:p>
+    <w:p>
+      <w:pPr>
         <w:pStyle w:val="Kop2"/>
       </w:pPr>
       <w:r>
@@ -4176,6 +4188,18 @@
       </w:r>
     </w:p>
     <w:p>
+      <w:pPr>
+        <w:pStyle w:val="Geenafstand"/>
+        <w:numPr>
+          <w:ilvl w:val="0"/>
+          <w:numId w:val="16"/>
+        </w:numPr>
+      </w:pPr>
+      <w:r>
+        <w:t>testplan</w:t>
+      </w:r>
+    </w:p>
+    <w:p>
       <w:r>
         <w:br w:type="page"/>
       </w:r>
@@ -4700,6 +4724,69 @@
       </w:pPr>
       <w:r>
         <w:t>Wekelijkse logboeken</w:t>
+      </w:r>
+    </w:p>
+    <w:p/>
+    <w:p>
+      <w:pPr>
+        <w:pStyle w:val="Kop2"/>
+      </w:pPr>
+      <w:r>
+        <w:t>Testplan</w:t>
+      </w:r>
+    </w:p>
+    <w:p>
+      <w:pPr>
+        <w:pStyle w:val="Lijstalinea"/>
+        <w:numPr>
+          <w:ilvl w:val="0"/>
+          <w:numId w:val="19"/>
+        </w:numPr>
+      </w:pPr>
+      <w:r>
+        <w:t>Testen van de applicatie</w:t>
+      </w:r>
+    </w:p>
+    <w:p>
+      <w:pPr>
+        <w:pStyle w:val="Lijstalinea"/>
+        <w:numPr>
+          <w:ilvl w:val="0"/>
+          <w:numId w:val="19"/>
+        </w:numPr>
+      </w:pPr>
+      <w:r>
+        <w:t>Testen van communicatie met database</w:t>
+      </w:r>
+    </w:p>
+    <w:p>
+      <w:pPr>
+        <w:pStyle w:val="Lijstalinea"/>
+        <w:numPr>
+          <w:ilvl w:val="0"/>
+          <w:numId w:val="19"/>
+        </w:numPr>
+      </w:pPr>
+      <w:r>
+        <w:t>Testen invoer gebruikers</w:t>
+      </w:r>
+    </w:p>
+    <w:p>
+      <w:pPr>
+        <w:pStyle w:val="Lijstalinea"/>
+        <w:numPr>
+          <w:ilvl w:val="0"/>
+          <w:numId w:val="19"/>
+        </w:numPr>
+      </w:pPr>
+      <w:r>
+        <w:t>Testen uitvoer van gegevens</w:t>
+      </w:r>
+      <w:r>
+        <w:br/>
+      </w:r>
+      <w:r>
+        <w:br/>
       </w:r>
     </w:p>
     <w:p>
@@ -5448,13 +5535,29 @@
           <w:lang w:val="nl-NL"/>
         </w:rPr>
         <w:br/>
-        <w:t>Upper en Lower cases:</w:t>
+      </w:r>
+      <w:r>
+        <w:rPr>
+          <w:lang w:val="nl-NL"/>
+        </w:rPr>
+        <w:t>UpperCamelCase en lowerCamelCase</w:t>
+      </w:r>
+      <w:r>
+        <w:rPr>
+          <w:lang w:val="nl-NL"/>
+        </w:rPr>
+        <w:t>(PascalCase)</w:t>
       </w:r>
       <w:r>
         <w:rPr>
           <w:lang w:val="nl-NL"/>
         </w:rPr>
         <w:br/>
+      </w:r>
+      <w:r>
+        <w:rPr>
+          <w:lang w:val="nl-NL"/>
+        </w:rPr>
         <w:t>properties = lower case</w:t>
       </w:r>
       <w:r>
@@ -5462,7 +5565,19 @@
           <w:lang w:val="nl-NL"/>
         </w:rPr>
         <w:br/>
-        <w:t>getters, setters, methods en constructors = UpperCase</w:t>
+        <w:t>getters, setters, methods en constructors = Upper</w:t>
+      </w:r>
+      <w:r>
+        <w:rPr>
+          <w:lang w:val="nl-NL"/>
+        </w:rPr>
+        <w:t>Camel</w:t>
+      </w:r>
+      <w:r>
+        <w:rPr>
+          <w:lang w:val="nl-NL"/>
+        </w:rPr>
+        <w:t>Case</w:t>
       </w:r>
       <w:r>
         <w:rPr>
@@ -6251,15 +6366,102 @@
         <w:pStyle w:val="Geenafstand"/>
         <w:numPr>
           <w:ilvl w:val="0"/>
-          <w:numId w:val="21"/>
-        </w:numPr>
-      </w:pPr>
-      <w:r>
-        <w:t>Medewerkers die ziek worden</w:t>
-      </w:r>
-      <w:r>
-        <w:t xml:space="preserve"> (afwezigheid, afspraken, geoorloofd  afwezig)</w:t>
-      </w:r>
+          <w:numId w:val="22"/>
+        </w:numPr>
+      </w:pPr>
+      <w:r>
+        <w:t>Kennis over communicatie met databases</w:t>
+      </w:r>
+    </w:p>
+    <w:p>
+      <w:pPr>
+        <w:pStyle w:val="Geenafstand"/>
+        <w:numPr>
+          <w:ilvl w:val="0"/>
+          <w:numId w:val="22"/>
+        </w:numPr>
+      </w:pPr>
+      <w:r>
+        <w:t>Kennis over OOP en C#</w:t>
+      </w:r>
+    </w:p>
+    <w:p>
+      <w:pPr>
+        <w:pStyle w:val="Geenafstand"/>
+        <w:numPr>
+          <w:ilvl w:val="0"/>
+          <w:numId w:val="22"/>
+        </w:numPr>
+      </w:pPr>
+      <w:r>
+        <w:t>Leren in teamverband werken</w:t>
+      </w:r>
+    </w:p>
+    <w:p>
+      <w:pPr>
+        <w:pStyle w:val="Geenafstand"/>
+        <w:numPr>
+          <w:ilvl w:val="0"/>
+          <w:numId w:val="22"/>
+        </w:numPr>
+      </w:pPr>
+      <w:r>
+        <w:t>Kennis opdoen over documenteren</w:t>
+      </w:r>
+    </w:p>
+    <w:p>
+      <w:pPr>
+        <w:pStyle w:val="Geenafstand"/>
+        <w:numPr>
+          <w:ilvl w:val="0"/>
+          <w:numId w:val="22"/>
+        </w:numPr>
+      </w:pPr>
+      <w:r>
+        <w:t>Kennis over communicatie met opdrachtgevers</w:t>
+      </w:r>
+    </w:p>
+    <w:p>
+      <w:pPr>
+        <w:rPr>
+          <w:lang w:val="nl-NL"/>
+        </w:rPr>
+      </w:pPr>
+      <w:r>
+        <w:rPr>
+          <w:lang w:val="nl-NL"/>
+        </w:rPr>
+        <w:br w:type="page"/>
+      </w:r>
+    </w:p>
+    <w:p>
+      <w:pPr>
+        <w:pStyle w:val="Kop1"/>
+      </w:pPr>
+      <w:bookmarkStart w:id="23" w:name="_Toc385497950"/>
+      <w:r>
+        <w:lastRenderedPageBreak/>
+        <w:t>R</w:t>
+      </w:r>
+      <w:r>
+        <w:t>isico’s</w:t>
+      </w:r>
+      <w:bookmarkEnd w:id="23"/>
+    </w:p>
+    <w:p>
+      <w:pPr>
+        <w:pStyle w:val="Geenafstand"/>
+      </w:pPr>
+    </w:p>
+    <w:p>
+      <w:pPr>
+        <w:pStyle w:val="Kop2"/>
+      </w:pPr>
+      <w:bookmarkStart w:id="24" w:name="_Toc385497951"/>
+      <w:r>
+        <w:t>Interne risico’s</w:t>
+      </w:r>
+      <w:bookmarkEnd w:id="24"/>
     </w:p>
     <w:p>
       <w:pPr>
@@ -6270,10 +6472,7 @@
         </w:numPr>
       </w:pPr>
       <w:r>
-        <w:t>Slechte leiderschap</w:t>
-      </w:r>
-      <w:r>
-        <w:t>(slechte aansturing van medewerkers, slechte communicatie met opdrachtgever, vragen die niet goed doorkomen, onduidelijkheid in informatie/aansturing)</w:t>
+        <w:t>Medewerkers die ziek worden (afwezigheid, afspraken, geoorloofd  afwezig)</w:t>
       </w:r>
     </w:p>
     <w:p>
@@ -6285,10 +6484,7 @@
         </w:numPr>
       </w:pPr>
       <w:r>
-        <w:t>Slechte motivatie</w:t>
-      </w:r>
-      <w:r>
-        <w:t>(ongeoorloofd afwezig, bezig met social media/internet tijdens projecturen, geen communicatie richting groepsleden)</w:t>
+        <w:t>Slechte leiderschap(slechte aansturing van medewerkers, slechte communicatie met opdrachtgever, vragen die niet goed doorkomen, onduidelijkheid in informatie/aansturing)</w:t>
       </w:r>
     </w:p>
     <w:p>
@@ -6300,10 +6496,7 @@
         </w:numPr>
       </w:pPr>
       <w:r>
-        <w:t>Afleiding d.m.v. social media/internet</w:t>
-      </w:r>
-      <w:r>
-        <w:t>(Facebook, Twitter, telefoon, Whatsapp, online forms/games)</w:t>
+        <w:t>Slechte motivatie(ongeoorloofd afwezig, bezig met social media/internet tijdens projecturen, geen communicatie richting groepsleden)</w:t>
       </w:r>
     </w:p>
     <w:p>
@@ -6315,10 +6508,7 @@
         </w:numPr>
       </w:pPr>
       <w:r>
-        <w:t>Te weinig kennis</w:t>
-      </w:r>
-      <w:r>
-        <w:t>(taken niet kunnen uitvoeren)</w:t>
+        <w:t>Afleiding d.m.v. social media/internet(Facebook, Twitter, telefoon, Whatsapp, online forms/games)</w:t>
       </w:r>
     </w:p>
     <w:p>
@@ -6330,10 +6520,7 @@
         </w:numPr>
       </w:pPr>
       <w:r>
-        <w:t>Slechte communicatie</w:t>
-      </w:r>
-      <w:r>
-        <w:t>(Het niet op tijd laten weten van afwezigheid, te laat komen zonder melden, geen vragen stellen bij achterstand)</w:t>
+        <w:t>Te weinig kennis(taken niet kunnen uitvoeren)</w:t>
       </w:r>
     </w:p>
     <w:p>
@@ -6345,100 +6532,19 @@
         </w:numPr>
       </w:pPr>
       <w:r>
-        <w:t>Achterstand oplopen</w:t>
-      </w:r>
-      <w:r>
-        <w:t>(niet verwittigen van achterstand, , niet opzoeken op internet)</w:t>
-      </w:r>
-    </w:p>
-    <w:p>
-      <w:pPr>
-        <w:rPr>
-          <w:lang w:val="nl-NL"/>
-        </w:rPr>
-      </w:pPr>
-      <w:r>
-        <w:rPr>
-          <w:lang w:val="nl-NL"/>
-        </w:rPr>
-        <w:br w:type="page"/>
-      </w:r>
-    </w:p>
-    <w:p>
-      <w:pPr>
-        <w:pStyle w:val="Kop1"/>
-      </w:pPr>
-      <w:bookmarkStart w:id="23" w:name="_Toc385497950"/>
-      <w:r>
-        <w:lastRenderedPageBreak/>
-        <w:t>R</w:t>
-      </w:r>
-      <w:r>
-        <w:t>isico’s</w:t>
-      </w:r>
-      <w:bookmarkEnd w:id="23"/>
-    </w:p>
-    <w:p>
-      <w:pPr>
-        <w:pStyle w:val="Geenafstand"/>
-      </w:pPr>
-    </w:p>
-    <w:p>
-      <w:pPr>
-        <w:pStyle w:val="Kop2"/>
-      </w:pPr>
-      <w:bookmarkStart w:id="24" w:name="_Toc385497951"/>
-      <w:r>
-        <w:t>Interne risico’s</w:t>
-      </w:r>
-      <w:bookmarkEnd w:id="24"/>
+        <w:t>Slechte communicatie(Het niet op tijd laten weten van afwezigheid, te laat komen zonder melden, geen vragen stellen bij achterstand)</w:t>
+      </w:r>
     </w:p>
     <w:p>
       <w:pPr>
         <w:pStyle w:val="Geenafstand"/>
         <w:numPr>
           <w:ilvl w:val="0"/>
-          <w:numId w:val="11"/>
-        </w:numPr>
-      </w:pPr>
-      <w:r>
-        <w:t>Beschikbare tijd kan onvoldoende zijn</w:t>
-      </w:r>
-    </w:p>
-    <w:p>
-      <w:pPr>
-        <w:pStyle w:val="Geenafstand"/>
-        <w:numPr>
-          <w:ilvl w:val="0"/>
-          <w:numId w:val="11"/>
-        </w:numPr>
-      </w:pPr>
-      <w:r>
-        <w:t>Onvoldoende kennis/motivatie bij projectleden</w:t>
-      </w:r>
-    </w:p>
-    <w:p>
-      <w:pPr>
-        <w:pStyle w:val="Geenafstand"/>
-        <w:numPr>
-          <w:ilvl w:val="0"/>
-          <w:numId w:val="11"/>
-        </w:numPr>
-      </w:pPr>
-      <w:r>
-        <w:t>Slechte projectleider</w:t>
-      </w:r>
-    </w:p>
-    <w:p>
-      <w:pPr>
-        <w:pStyle w:val="Geenafstand"/>
-        <w:numPr>
-          <w:ilvl w:val="0"/>
-          <w:numId w:val="11"/>
-        </w:numPr>
-      </w:pPr>
-      <w:r>
-        <w:t>Samenwerkingsproblemen tussen de projectleden</w:t>
+          <w:numId w:val="21"/>
+        </w:numPr>
+      </w:pPr>
+      <w:r>
+        <w:t>Achterstand oplopen(niet verwittigen van achterstand, , niet opzoeken op internet)</w:t>
       </w:r>
     </w:p>
     <w:p>
@@ -6446,9 +6552,6 @@
         <w:pStyle w:val="Geenafstand"/>
         <w:ind w:left="720"/>
       </w:pPr>
-      <w:r>
-        <w:t>Bedenken meer risico's</w:t>
-      </w:r>
     </w:p>
     <w:p>
       <w:pPr>
@@ -6556,7 +6659,7 @@
             <w:rPr>
               <w:noProof/>
             </w:rPr>
-            <w:t>15</w:t>
+            <w:t>8</w:t>
           </w:r>
         </w:fldSimple>
       </w:p>
@@ -8620,7 +8723,7 @@
   <w:abstractNum w:abstractNumId="17">
     <w:nsid w:val="6C815D21"/>
     <w:multiLevelType w:val="hybridMultilevel"/>
-    <w:tmpl w:val="7F7EA9F6"/>
+    <w:tmpl w:val="C34854F6"/>
     <w:lvl w:ilvl="0" w:tplc="AEAA2642">
       <w:numFmt w:val="bullet"/>
       <w:lvlText w:val="-"/>
@@ -8842,6 +8945,118 @@
     </w:lvl>
   </w:abstractNum>
   <w:abstractNum w:abstractNumId="19">
+    <w:nsid w:val="76710FD6"/>
+    <w:multiLevelType w:val="hybridMultilevel"/>
+    <w:tmpl w:val="7CFAEB60"/>
+    <w:lvl w:ilvl="0" w:tplc="AEAA2642">
+      <w:numFmt w:val="bullet"/>
+      <w:lvlText w:val="-"/>
+      <w:lvlJc w:val="left"/>
+      <w:pPr>
+        <w:ind w:left="720" w:hanging="360"/>
+      </w:pPr>
+      <w:rPr>
+        <w:rFonts w:ascii="Calibri" w:eastAsiaTheme="minorHAnsi" w:hAnsi="Calibri" w:cstheme="minorBidi" w:hint="default"/>
+      </w:rPr>
+    </w:lvl>
+    <w:lvl w:ilvl="1" w:tplc="04130003" w:tentative="1">
+      <w:start w:val="1"/>
+      <w:numFmt w:val="bullet"/>
+      <w:lvlText w:val="o"/>
+      <w:lvlJc w:val="left"/>
+      <w:pPr>
+        <w:ind w:left="1440" w:hanging="360"/>
+      </w:pPr>
+      <w:rPr>
+        <w:rFonts w:ascii="Courier New" w:hAnsi="Courier New" w:cs="Courier New" w:hint="default"/>
+      </w:rPr>
+    </w:lvl>
+    <w:lvl w:ilvl="2" w:tplc="04130005" w:tentative="1">
+      <w:start w:val="1"/>
+      <w:numFmt w:val="bullet"/>
+      <w:lvlText w:val=""/>
+      <w:lvlJc w:val="left"/>
+      <w:pPr>
+        <w:ind w:left="2160" w:hanging="360"/>
+      </w:pPr>
+      <w:rPr>
+        <w:rFonts w:ascii="Wingdings" w:hAnsi="Wingdings" w:hint="default"/>
+      </w:rPr>
+    </w:lvl>
+    <w:lvl w:ilvl="3" w:tplc="04130001" w:tentative="1">
+      <w:start w:val="1"/>
+      <w:numFmt w:val="bullet"/>
+      <w:lvlText w:val=""/>
+      <w:lvlJc w:val="left"/>
+      <w:pPr>
+        <w:ind w:left="2880" w:hanging="360"/>
+      </w:pPr>
+      <w:rPr>
+        <w:rFonts w:ascii="Symbol" w:hAnsi="Symbol" w:hint="default"/>
+      </w:rPr>
+    </w:lvl>
+    <w:lvl w:ilvl="4" w:tplc="04130003" w:tentative="1">
+      <w:start w:val="1"/>
+      <w:numFmt w:val="bullet"/>
+      <w:lvlText w:val="o"/>
+      <w:lvlJc w:val="left"/>
+      <w:pPr>
+        <w:ind w:left="3600" w:hanging="360"/>
+      </w:pPr>
+      <w:rPr>
+        <w:rFonts w:ascii="Courier New" w:hAnsi="Courier New" w:cs="Courier New" w:hint="default"/>
+      </w:rPr>
+    </w:lvl>
+    <w:lvl w:ilvl="5" w:tplc="04130005" w:tentative="1">
+      <w:start w:val="1"/>
+      <w:numFmt w:val="bullet"/>
+      <w:lvlText w:val=""/>
+      <w:lvlJc w:val="left"/>
+      <w:pPr>
+        <w:ind w:left="4320" w:hanging="360"/>
+      </w:pPr>
+      <w:rPr>
+        <w:rFonts w:ascii="Wingdings" w:hAnsi="Wingdings" w:hint="default"/>
+      </w:rPr>
+    </w:lvl>
+    <w:lvl w:ilvl="6" w:tplc="04130001" w:tentative="1">
+      <w:start w:val="1"/>
+      <w:numFmt w:val="bullet"/>
+      <w:lvlText w:val=""/>
+      <w:lvlJc w:val="left"/>
+      <w:pPr>
+        <w:ind w:left="5040" w:hanging="360"/>
+      </w:pPr>
+      <w:rPr>
+        <w:rFonts w:ascii="Symbol" w:hAnsi="Symbol" w:hint="default"/>
+      </w:rPr>
+    </w:lvl>
+    <w:lvl w:ilvl="7" w:tplc="04130003" w:tentative="1">
+      <w:start w:val="1"/>
+      <w:numFmt w:val="bullet"/>
+      <w:lvlText w:val="o"/>
+      <w:lvlJc w:val="left"/>
+      <w:pPr>
+        <w:ind w:left="5760" w:hanging="360"/>
+      </w:pPr>
+      <w:rPr>
+        <w:rFonts w:ascii="Courier New" w:hAnsi="Courier New" w:cs="Courier New" w:hint="default"/>
+      </w:rPr>
+    </w:lvl>
+    <w:lvl w:ilvl="8" w:tplc="04130005" w:tentative="1">
+      <w:start w:val="1"/>
+      <w:numFmt w:val="bullet"/>
+      <w:lvlText w:val=""/>
+      <w:lvlJc w:val="left"/>
+      <w:pPr>
+        <w:ind w:left="6480" w:hanging="360"/>
+      </w:pPr>
+      <w:rPr>
+        <w:rFonts w:ascii="Wingdings" w:hAnsi="Wingdings" w:hint="default"/>
+      </w:rPr>
+    </w:lvl>
+  </w:abstractNum>
+  <w:abstractNum w:abstractNumId="20">
     <w:nsid w:val="78FE72D3"/>
     <w:multiLevelType w:val="hybridMultilevel"/>
     <w:tmpl w:val="A1585EBE"/>
@@ -8953,7 +9168,7 @@
       </w:rPr>
     </w:lvl>
   </w:abstractNum>
-  <w:abstractNum w:abstractNumId="20">
+  <w:abstractNum w:abstractNumId="21">
     <w:nsid w:val="7E001DBC"/>
     <w:multiLevelType w:val="hybridMultilevel"/>
     <w:tmpl w:val="3FCE54D6"/>
@@ -9090,7 +9305,7 @@
     <w:abstractNumId w:val="7"/>
   </w:num>
   <w:num w:numId="9">
-    <w:abstractNumId w:val="20"/>
+    <w:abstractNumId w:val="21"/>
   </w:num>
   <w:num w:numId="10">
     <w:abstractNumId w:val="13"/>
@@ -9123,10 +9338,13 @@
     <w:abstractNumId w:val="17"/>
   </w:num>
   <w:num w:numId="20">
-    <w:abstractNumId w:val="19"/>
+    <w:abstractNumId w:val="20"/>
   </w:num>
   <w:num w:numId="21">
     <w:abstractNumId w:val="16"/>
+  </w:num>
+  <w:num w:numId="22">
+    <w:abstractNumId w:val="19"/>
   </w:num>
 </w:numbering>
 </file>
@@ -9360,6 +9578,7 @@
   <w:style w:type="character" w:default="1" w:styleId="Standaardalinea-lettertype">
     <w:name w:val="Default Paragraph Font"/>
     <w:uiPriority w:val="1"/>
+    <w:semiHidden/>
     <w:unhideWhenUsed/>
   </w:style>
   <w:style w:type="table" w:default="1" w:styleId="Standaardtabel">
@@ -9964,7 +10183,7 @@
 </file>
 
 <file path=customXml/itemProps2.xml><?xml version="1.0" encoding="utf-8"?>
-<ds:datastoreItem xmlns:ds="http://schemas.openxmlformats.org/officeDocument/2006/customXml" ds:itemID="{FD7F6B3D-5726-4241-993C-CA1FCF44701D}">
+<ds:datastoreItem xmlns:ds="http://schemas.openxmlformats.org/officeDocument/2006/customXml" ds:itemID="{328F3686-E671-4B80-9647-778662FE78AA}">
   <ds:schemaRefs>
     <ds:schemaRef ds:uri="http://schemas.openxmlformats.org/officeDocument/2006/bibliography"/>
   </ds:schemaRefs>

</xml_diff>